<commit_message>
Update Projektowanie baz danych - Projekt nierelacyjnej bazy danych.docx
Add final version
</commit_message>
<xml_diff>
--- a/Docs/Projektowanie baz danych - Projekt nierelacyjnej bazy danych.docx
+++ b/Docs/Projektowanie baz danych - Projekt nierelacyjnej bazy danych.docx
@@ -832,7 +832,25 @@
                                     <w:sz w:val="28"/>
                                     <w:szCs w:val="28"/>
                                   </w:rPr>
-                                  <w:t>Piotr Grygoruk (</w:t>
+                                  <w:t xml:space="preserve">Piotr </w:t>
+                                </w:r>
+                                <w:proofErr w:type="spellStart"/>
+                                <w:r>
+                                  <w:rPr>
+                                    <w:color w:val="595959" w:themeColor="text1" w:themeTint="A6"/>
+                                    <w:sz w:val="28"/>
+                                    <w:szCs w:val="28"/>
+                                  </w:rPr>
+                                  <w:t>Grygoruk</w:t>
+                                </w:r>
+                                <w:proofErr w:type="spellEnd"/>
+                                <w:r>
+                                  <w:rPr>
+                                    <w:color w:val="595959" w:themeColor="text1" w:themeTint="A6"/>
+                                    <w:sz w:val="28"/>
+                                    <w:szCs w:val="28"/>
+                                  </w:rPr>
+                                  <w:t xml:space="preserve"> (</w:t>
                                 </w:r>
                                 <w:r>
                                   <w:rPr>
@@ -961,7 +979,25 @@
                               <w:sz w:val="28"/>
                               <w:szCs w:val="28"/>
                             </w:rPr>
-                            <w:t>Piotr Grygoruk (</w:t>
+                            <w:t xml:space="preserve">Piotr </w:t>
+                          </w:r>
+                          <w:proofErr w:type="spellStart"/>
+                          <w:r>
+                            <w:rPr>
+                              <w:color w:val="595959" w:themeColor="text1" w:themeTint="A6"/>
+                              <w:sz w:val="28"/>
+                              <w:szCs w:val="28"/>
+                            </w:rPr>
+                            <w:t>Grygoruk</w:t>
+                          </w:r>
+                          <w:proofErr w:type="spellEnd"/>
+                          <w:r>
+                            <w:rPr>
+                              <w:color w:val="595959" w:themeColor="text1" w:themeTint="A6"/>
+                              <w:sz w:val="28"/>
+                              <w:szCs w:val="28"/>
+                            </w:rPr>
+                            <w:t xml:space="preserve"> (</w:t>
                           </w:r>
                           <w:r>
                             <w:rPr>
@@ -1537,8 +1573,13 @@
         <w:pStyle w:val="Nagwek2"/>
       </w:pPr>
       <w:r>
-        <w:t>Wybór i uzasadnienie technologii NoQSL</w:t>
-      </w:r>
+        <w:t xml:space="preserve">Wybór i uzasadnienie technologii </w:t>
+      </w:r>
+      <w:proofErr w:type="spellStart"/>
+      <w:r>
+        <w:t>NoQSL</w:t>
+      </w:r>
+      <w:proofErr w:type="spellEnd"/>
     </w:p>
     <w:p>
       <w:pPr>
@@ -1674,9 +1715,11 @@
       <w:r>
         <w:t xml:space="preserve">Dane w </w:t>
       </w:r>
+      <w:proofErr w:type="spellStart"/>
       <w:r>
         <w:t>JSONach</w:t>
       </w:r>
+      <w:proofErr w:type="spellEnd"/>
       <w:r>
         <w:t xml:space="preserve"> są przechowywane </w:t>
       </w:r>
@@ -1716,7 +1759,23 @@
         </w:numPr>
       </w:pPr>
       <w:r>
-        <w:t xml:space="preserve">Klucz-wartość (key-value database) </w:t>
+        <w:t>Klucz-wartość (</w:t>
+      </w:r>
+      <w:proofErr w:type="spellStart"/>
+      <w:r>
+        <w:t>key-value</w:t>
+      </w:r>
+      <w:proofErr w:type="spellEnd"/>
+      <w:r>
+        <w:t xml:space="preserve"> </w:t>
+      </w:r>
+      <w:proofErr w:type="spellStart"/>
+      <w:r>
+        <w:t>database</w:t>
+      </w:r>
+      <w:proofErr w:type="spellEnd"/>
+      <w:r>
+        <w:t xml:space="preserve">) </w:t>
       </w:r>
       <w:r>
         <w:t>–</w:t>
@@ -1742,11 +1801,24 @@
       <w:r>
         <w:t>Dokumentowe (</w:t>
       </w:r>
+      <w:proofErr w:type="spellStart"/>
       <w:r>
         <w:t>d</w:t>
       </w:r>
       <w:r>
-        <w:t xml:space="preserve">ocument database) </w:t>
+        <w:t>ocument</w:t>
+      </w:r>
+      <w:proofErr w:type="spellEnd"/>
+      <w:r>
+        <w:t xml:space="preserve"> </w:t>
+      </w:r>
+      <w:proofErr w:type="spellStart"/>
+      <w:r>
+        <w:t>database</w:t>
+      </w:r>
+      <w:proofErr w:type="spellEnd"/>
+      <w:r>
+        <w:t xml:space="preserve">) </w:t>
       </w:r>
       <w:r>
         <w:t>–</w:t>
@@ -1770,10 +1842,23 @@
         </w:numPr>
       </w:pPr>
       <w:r>
-        <w:t xml:space="preserve">Grafowe (graph </w:t>
-      </w:r>
-      <w:r>
-        <w:t xml:space="preserve">database) </w:t>
+        <w:t>Grafowe (</w:t>
+      </w:r>
+      <w:proofErr w:type="spellStart"/>
+      <w:r>
+        <w:t>graph</w:t>
+      </w:r>
+      <w:proofErr w:type="spellEnd"/>
+      <w:r>
+        <w:t xml:space="preserve"> </w:t>
+      </w:r>
+      <w:proofErr w:type="spellStart"/>
+      <w:r>
+        <w:t>database</w:t>
+      </w:r>
+      <w:proofErr w:type="spellEnd"/>
+      <w:r>
+        <w:t xml:space="preserve">) </w:t>
       </w:r>
       <w:r>
         <w:t xml:space="preserve">– gdzie węzły </w:t>
@@ -1815,7 +1900,23 @@
         <w:t>zeroko</w:t>
       </w:r>
       <w:r>
-        <w:t xml:space="preserve">-kolumnowe (wide-column database) – są podobne </w:t>
+        <w:t>-kolumnowe (</w:t>
+      </w:r>
+      <w:proofErr w:type="spellStart"/>
+      <w:r>
+        <w:t>wide-column</w:t>
+      </w:r>
+      <w:proofErr w:type="spellEnd"/>
+      <w:r>
+        <w:t xml:space="preserve"> </w:t>
+      </w:r>
+      <w:proofErr w:type="spellStart"/>
+      <w:r>
+        <w:t>database</w:t>
+      </w:r>
+      <w:proofErr w:type="spellEnd"/>
+      <w:r>
+        <w:t xml:space="preserve">) – są podobne </w:t>
       </w:r>
       <w:r>
         <w:t xml:space="preserve">strukturalnie </w:t>
@@ -1917,7 +2018,23 @@
         <w:t xml:space="preserve">Kolumny mogą być przechowywane na różnych urządzeniach. Warto też dodać że </w:t>
       </w:r>
       <w:r>
-        <w:t xml:space="preserve">szeroko-kolumnowe bazy danych w odróżnieniu do kolumnowych (columnar database) wspierają </w:t>
+        <w:t>szeroko-kolumnowe bazy danych w odróżnieniu do kolumnowych (</w:t>
+      </w:r>
+      <w:proofErr w:type="spellStart"/>
+      <w:r>
+        <w:t>columnar</w:t>
+      </w:r>
+      <w:proofErr w:type="spellEnd"/>
+      <w:r>
+        <w:t xml:space="preserve"> </w:t>
+      </w:r>
+      <w:proofErr w:type="spellStart"/>
+      <w:r>
+        <w:t>database</w:t>
+      </w:r>
+      <w:proofErr w:type="spellEnd"/>
+      <w:r>
+        <w:t xml:space="preserve">) wspierają </w:t>
       </w:r>
       <w:r>
         <w:t xml:space="preserve">przechowywanie na dysku zgrupowanych pod jednym kluczem kolumn. </w:t>
@@ -1932,7 +2049,15 @@
         <w:t xml:space="preserve">wiersze czy nawet tabele są bardzo powolne ze względu na ilość kolumn, które nie są normalizowane tak jak w relacyjnych bazach danych. </w:t>
       </w:r>
       <w:r>
-        <w:t>Takie struktury są często wykorzystywane np. w DataScience czy ML.</w:t>
+        <w:t xml:space="preserve">Takie struktury są często wykorzystywane np. w </w:t>
+      </w:r>
+      <w:proofErr w:type="spellStart"/>
+      <w:r>
+        <w:t>DataScience</w:t>
+      </w:r>
+      <w:proofErr w:type="spellEnd"/>
+      <w:r>
+        <w:t xml:space="preserve"> czy ML.</w:t>
       </w:r>
     </w:p>
     <w:p>
@@ -1959,13 +2084,7 @@
         <w:rPr>
           <w:lang w:val="en-GB"/>
         </w:rPr>
-        <w:t>key-value</w:t>
-      </w:r>
-      <w:r>
-        <w:rPr>
-          <w:lang w:val="en-GB"/>
-        </w:rPr>
-        <w:t xml:space="preserve"> </w:t>
+        <w:t xml:space="preserve">key-value </w:t>
       </w:r>
       <w:r>
         <w:rPr>
@@ -2009,15 +2128,25 @@
       <w:r>
         <w:t xml:space="preserve">aza danych z bardzo dobrą dokumentacją i </w:t>
       </w:r>
-      <w:r>
-        <w:t>binding-ami dla wielu języków (C, C++, Java, C#, itd.)</w:t>
+      <w:proofErr w:type="spellStart"/>
+      <w:r>
+        <w:t>binding-ami</w:t>
+      </w:r>
+      <w:proofErr w:type="spellEnd"/>
+      <w:r>
+        <w:t xml:space="preserve"> dla wielu języków (C, C++, Java, C#, itd.)</w:t>
       </w:r>
       <w:r>
         <w:t xml:space="preserve">. </w:t>
       </w:r>
       <w:r>
-        <w:t>Dobrze skalowalna, open-source</w:t>
-      </w:r>
+        <w:t>Dobrze skalowalna, open-</w:t>
+      </w:r>
+      <w:proofErr w:type="spellStart"/>
+      <w:r>
+        <w:t>source</w:t>
+      </w:r>
+      <w:proofErr w:type="spellEnd"/>
       <w:r>
         <w:t xml:space="preserve"> i prosta. </w:t>
       </w:r>
@@ -2028,7 +2157,15 @@
         <w:t>wspiera</w:t>
       </w:r>
       <w:r>
-        <w:t>nie schema-</w:t>
+        <w:t xml:space="preserve">nie </w:t>
+      </w:r>
+      <w:proofErr w:type="spellStart"/>
+      <w:r>
+        <w:t>schema</w:t>
+      </w:r>
+      <w:proofErr w:type="spellEnd"/>
+      <w:r>
+        <w:t>-</w:t>
       </w:r>
       <w:r>
         <w:t>y</w:t>
@@ -2048,9 +2185,11 @@
           <w:numId w:val="29"/>
         </w:numPr>
       </w:pPr>
+      <w:proofErr w:type="spellStart"/>
       <w:r>
         <w:t>Riak</w:t>
       </w:r>
+      <w:proofErr w:type="spellEnd"/>
       <w:r>
         <w:t xml:space="preserve"> KV –</w:t>
       </w:r>
@@ -2061,10 +2200,34 @@
         <w:t xml:space="preserve">anych, która w swej architekturze nie posiada </w:t>
       </w:r>
       <w:r>
-        <w:t xml:space="preserve">głównego serwera (masterless). Gwarantuje </w:t>
-      </w:r>
-      <w:r>
-        <w:t>opóźnioną synchronizację danych (eventually consistent)</w:t>
+        <w:t>głównego serwera (</w:t>
+      </w:r>
+      <w:proofErr w:type="spellStart"/>
+      <w:r>
+        <w:t>masterless</w:t>
+      </w:r>
+      <w:proofErr w:type="spellEnd"/>
+      <w:r>
+        <w:t xml:space="preserve">). Gwarantuje </w:t>
+      </w:r>
+      <w:r>
+        <w:t>opóźnioną synchronizację danych (</w:t>
+      </w:r>
+      <w:proofErr w:type="spellStart"/>
+      <w:r>
+        <w:t>eventually</w:t>
+      </w:r>
+      <w:proofErr w:type="spellEnd"/>
+      <w:r>
+        <w:t xml:space="preserve"> </w:t>
+      </w:r>
+      <w:proofErr w:type="spellStart"/>
+      <w:r>
+        <w:t>consistent</w:t>
+      </w:r>
+      <w:proofErr w:type="spellEnd"/>
+      <w:r>
+        <w:t>)</w:t>
       </w:r>
       <w:r>
         <w:t xml:space="preserve">. Głównym celem autorów przy projektowaniu tej bazy danych jest </w:t>
@@ -2085,7 +2248,15 @@
         <w:t xml:space="preserve">. Ponad to nadaje się do </w:t>
       </w:r>
       <w:r>
-        <w:t>prostych zapytań klucz-wartość i jeśli charakter bazy danych zakłada duże, grupujące wiele danych zapytania (np. SELECT * FROM table) to wówczas odradza się jego zastosowanie.</w:t>
+        <w:t xml:space="preserve">prostych zapytań klucz-wartość i jeśli charakter bazy danych zakłada duże, grupujące wiele danych zapytania (np. SELECT * FROM </w:t>
+      </w:r>
+      <w:proofErr w:type="spellStart"/>
+      <w:r>
+        <w:t>table</w:t>
+      </w:r>
+      <w:proofErr w:type="spellEnd"/>
+      <w:r>
+        <w:t>) to wówczas odradza się jego zastosowanie.</w:t>
       </w:r>
     </w:p>
     <w:p>
@@ -2175,7 +2346,15 @@
         <w:t xml:space="preserve">liczby zapytań, a nie </w:t>
       </w:r>
       <w:r>
-        <w:t>godzin hostowania.</w:t>
+        <w:t xml:space="preserve">godzin </w:t>
+      </w:r>
+      <w:proofErr w:type="spellStart"/>
+      <w:r>
+        <w:t>hostowania</w:t>
+      </w:r>
+      <w:proofErr w:type="spellEnd"/>
+      <w:r>
+        <w:t>.</w:t>
       </w:r>
     </w:p>
     <w:p>
@@ -2186,9 +2365,11 @@
           <w:numId w:val="29"/>
         </w:numPr>
       </w:pPr>
+      <w:proofErr w:type="spellStart"/>
       <w:r>
         <w:t>Redis</w:t>
       </w:r>
+      <w:proofErr w:type="spellEnd"/>
       <w:r>
         <w:t xml:space="preserve"> – bardzo szybka baza </w:t>
       </w:r>
@@ -2249,9 +2430,11 @@
           <w:numId w:val="29"/>
         </w:numPr>
       </w:pPr>
+      <w:proofErr w:type="spellStart"/>
       <w:r>
         <w:t>MongoDB</w:t>
       </w:r>
+      <w:proofErr w:type="spellEnd"/>
       <w:r>
         <w:t xml:space="preserve"> </w:t>
       </w:r>
@@ -2274,7 +2457,23 @@
         <w:t xml:space="preserve">poprzez </w:t>
       </w:r>
       <w:r>
-        <w:t>partycjonowanie (partitioning, również: sharding)</w:t>
+        <w:t>partycjonowanie (</w:t>
+      </w:r>
+      <w:proofErr w:type="spellStart"/>
+      <w:r>
+        <w:t>partitioning</w:t>
+      </w:r>
+      <w:proofErr w:type="spellEnd"/>
+      <w:r>
+        <w:t xml:space="preserve">, również: </w:t>
+      </w:r>
+      <w:proofErr w:type="spellStart"/>
+      <w:r>
+        <w:t>sharding</w:t>
+      </w:r>
+      <w:proofErr w:type="spellEnd"/>
+      <w:r>
+        <w:t>)</w:t>
       </w:r>
       <w:r>
         <w:t xml:space="preserve">. Zapytania </w:t>
@@ -2285,8 +2484,13 @@
       <w:r>
         <w:t xml:space="preserve">do różnych </w:t>
       </w:r>
-      <w:r>
-        <w:t xml:space="preserve">node-ów </w:t>
+      <w:proofErr w:type="spellStart"/>
+      <w:r>
+        <w:t>node</w:t>
+      </w:r>
+      <w:proofErr w:type="spellEnd"/>
+      <w:r>
+        <w:t xml:space="preserve">-ów </w:t>
       </w:r>
       <w:r>
         <w:t xml:space="preserve">są </w:t>
@@ -2352,10 +2556,26 @@
         <w:t>bardzo trudna</w:t>
       </w:r>
       <w:r>
-        <w:t xml:space="preserve"> do shardowania b</w:t>
-      </w:r>
-      <w:r>
-        <w:t xml:space="preserve">aza danych co oznacza, że cały dataset musi znaleźć się na jednym serwerze. Pociąga to za sobą fakt że, aby powiększać pojemność na dane to trzeba rozbudowywać </w:t>
+        <w:t xml:space="preserve"> do </w:t>
+      </w:r>
+      <w:proofErr w:type="spellStart"/>
+      <w:r>
+        <w:t>shardowania</w:t>
+      </w:r>
+      <w:proofErr w:type="spellEnd"/>
+      <w:r>
+        <w:t xml:space="preserve"> b</w:t>
+      </w:r>
+      <w:r>
+        <w:t xml:space="preserve">aza danych co oznacza, że cały </w:t>
+      </w:r>
+      <w:proofErr w:type="spellStart"/>
+      <w:r>
+        <w:t>dataset</w:t>
+      </w:r>
+      <w:proofErr w:type="spellEnd"/>
+      <w:r>
+        <w:t xml:space="preserve"> musi znaleźć się na jednym serwerze. Pociąga to za sobą fakt że, aby powiększać pojemność na dane to trzeba rozbudowywać </w:t>
       </w:r>
       <w:r>
         <w:t>serwery wertykalnie.</w:t>
@@ -2364,8 +2584,13 @@
         <w:t xml:space="preserve"> Posiada odgórne ograniczenie na liczbę węzłów.</w:t>
       </w:r>
       <w:r>
-        <w:t xml:space="preserve"> Architektura master-slave</w:t>
-      </w:r>
+        <w:t xml:space="preserve"> Architektura master-</w:t>
+      </w:r>
+      <w:proofErr w:type="spellStart"/>
+      <w:r>
+        <w:t>slave</w:t>
+      </w:r>
+      <w:proofErr w:type="spellEnd"/>
       <w:r>
         <w:t xml:space="preserve"> może prowadzić do sporych opóźnień w przypadku nagłego wzrostu zapisów/odczytów.</w:t>
       </w:r>
@@ -2394,10 +2619,7 @@
         <w:t xml:space="preserve"> </w:t>
       </w:r>
       <w:r>
-        <w:t>Zapytania OLTP</w:t>
-      </w:r>
-      <w:r>
-        <w:t xml:space="preserve"> pozwalają na przeszukiwanie podzbioru grafu.</w:t>
+        <w:t>Zapytania OLTP pozwalają na przeszukiwanie podzbioru grafu.</w:t>
       </w:r>
     </w:p>
     <w:p>
@@ -2408,9 +2630,11 @@
           <w:numId w:val="29"/>
         </w:numPr>
       </w:pPr>
+      <w:proofErr w:type="spellStart"/>
       <w:r>
         <w:t>Giraph</w:t>
       </w:r>
+      <w:proofErr w:type="spellEnd"/>
       <w:r>
         <w:t xml:space="preserve"> </w:t>
       </w:r>
@@ -2446,10 +2670,7 @@
         <w:t xml:space="preserve">zapytania typu </w:t>
       </w:r>
       <w:r>
-        <w:t>OLAP</w:t>
-      </w:r>
-      <w:r>
-        <w:t xml:space="preserve"> </w:t>
+        <w:t xml:space="preserve">OLAP </w:t>
       </w:r>
       <w:r>
         <w:t xml:space="preserve">i stąd nadaje się </w:t>
@@ -2505,9 +2726,11 @@
           <w:numId w:val="29"/>
         </w:numPr>
       </w:pPr>
+      <w:proofErr w:type="spellStart"/>
       <w:r>
         <w:t>Cassandra</w:t>
       </w:r>
+      <w:proofErr w:type="spellEnd"/>
       <w:r>
         <w:t xml:space="preserve"> – </w:t>
       </w:r>
@@ -2533,7 +2756,15 @@
         <w:t>JVM co skutkuje wysokim zużyciem pamięci.</w:t>
       </w:r>
       <w:r>
-        <w:t xml:space="preserve"> Nie wspiera Joinów.</w:t>
+        <w:t xml:space="preserve"> Nie wspiera </w:t>
+      </w:r>
+      <w:proofErr w:type="spellStart"/>
+      <w:r>
+        <w:t>Joinów</w:t>
+      </w:r>
+      <w:proofErr w:type="spellEnd"/>
+      <w:r>
+        <w:t>.</w:t>
       </w:r>
       <w:r>
         <w:t xml:space="preserve"> </w:t>
@@ -2593,13 +2824,26 @@
         <w:t xml:space="preserve">Baza danych nie została zaprojektowana z myślą o modyfikowaniu danych. </w:t>
       </w:r>
       <w:r>
-        <w:t>Istotną cechą CassandryDB jest że wewnętrznie operacje Write, Read, Update</w:t>
+        <w:t xml:space="preserve">Istotną cechą </w:t>
+      </w:r>
+      <w:proofErr w:type="spellStart"/>
+      <w:r>
+        <w:t>CassandryDB</w:t>
+      </w:r>
+      <w:proofErr w:type="spellEnd"/>
+      <w:r>
+        <w:t xml:space="preserve"> jest że wewnętrznie operacje Write, Read, Update</w:t>
       </w:r>
       <w:r>
         <w:t xml:space="preserve"> i </w:t>
       </w:r>
-      <w:r>
-        <w:t>Delete są</w:t>
+      <w:proofErr w:type="spellStart"/>
+      <w:r>
+        <w:t>Delete</w:t>
+      </w:r>
+      <w:proofErr w:type="spellEnd"/>
+      <w:r>
+        <w:t xml:space="preserve"> są</w:t>
       </w:r>
       <w:r>
         <w:t xml:space="preserve"> </w:t>
@@ -2613,59 +2857,136 @@
     </w:p>
     <w:p>
       <w:pPr>
+        <w:pStyle w:val="Nagwek3"/>
+      </w:pPr>
+      <w:r>
+        <w:t xml:space="preserve">Wybrana nierelacyjna baza danych </w:t>
+      </w:r>
+    </w:p>
+    <w:p>
+      <w:pPr>
+        <w:ind w:firstLine="0"/>
+      </w:pPr>
+      <w:r>
+        <w:t xml:space="preserve">Ze względu na </w:t>
+      </w:r>
+      <w:r>
+        <w:t>charakter projektu:</w:t>
+      </w:r>
+    </w:p>
+    <w:p>
+      <w:pPr>
         <w:pStyle w:val="Akapitzlist"/>
         <w:numPr>
-          <w:ilvl w:val="1"/>
-          <w:numId w:val="29"/>
+          <w:ilvl w:val="0"/>
+          <w:numId w:val="30"/>
         </w:numPr>
-        <w:rPr>
-          <w:lang w:val="en-GB"/>
-        </w:rPr>
-      </w:pPr>
-      <w:r>
-        <w:rPr>
-          <w:lang w:val="en-GB"/>
-        </w:rPr>
-        <w:t>HBase</w:t>
-      </w:r>
-      <w:r>
-        <w:rPr>
-          <w:lang w:val="en-GB"/>
-        </w:rPr>
-        <w:t xml:space="preserve"> - </w:t>
+      </w:pPr>
+      <w:r>
+        <w:t>częste zapisy i odczyty</w:t>
+      </w:r>
+      <w:r>
+        <w:t>,</w:t>
       </w:r>
     </w:p>
     <w:p>
       <w:pPr>
-        <w:ind w:firstLine="0"/>
-        <w:rPr>
-          <w:lang w:val="en-GB"/>
-        </w:rPr>
-      </w:pPr>
+        <w:pStyle w:val="Akapitzlist"/>
+        <w:numPr>
+          <w:ilvl w:val="0"/>
+          <w:numId w:val="30"/>
+        </w:numPr>
+      </w:pPr>
+      <w:r>
+        <w:t xml:space="preserve">zapytania przeszukujące całą </w:t>
+      </w:r>
+      <w:r>
+        <w:t>baz</w:t>
+      </w:r>
+      <w:r>
+        <w:t xml:space="preserve">ę </w:t>
+      </w:r>
+      <w:r>
+        <w:t>danych</w:t>
+      </w:r>
+      <w:r>
+        <w:t>,</w:t>
+      </w:r>
     </w:p>
     <w:p>
       <w:pPr>
-        <w:pStyle w:val="Nagwek3"/>
-      </w:pPr>
-      <w:r>
-        <w:t xml:space="preserve">Wybrana nierelacyjna baza danych </w:t>
+        <w:pStyle w:val="Akapitzlist"/>
+        <w:numPr>
+          <w:ilvl w:val="0"/>
+          <w:numId w:val="30"/>
+        </w:numPr>
+      </w:pPr>
+      <w:r>
+        <w:t xml:space="preserve">Ewentualny wzrost horyzontalny, gdyby system miał być rozszerzony na wiele </w:t>
+      </w:r>
+      <w:r>
+        <w:t>uczelni,</w:t>
       </w:r>
     </w:p>
     <w:p>
-      <w:r>
-        <w:t>Dynamo</w:t>
-      </w:r>
-      <w:r>
-        <w:t>DB albo MongoBD. Raczej Mongo – TODO: Napisać czemu</w:t>
+      <w:pPr>
+        <w:pStyle w:val="Akapitzlist"/>
+        <w:numPr>
+          <w:ilvl w:val="0"/>
+          <w:numId w:val="30"/>
+        </w:numPr>
+      </w:pPr>
+      <w:r>
+        <w:t xml:space="preserve">Przeszukiwania bazy danych często mają zwracać </w:t>
+      </w:r>
+      <w:r>
+        <w:t>zgrupowane struktury danych</w:t>
       </w:r>
     </w:p>
-    <w:p/>
     <w:p>
       <w:pPr>
+        <w:ind w:firstLine="0"/>
+      </w:pPr>
+      <w:r>
+        <w:t xml:space="preserve">Ostatecznie </w:t>
+      </w:r>
+      <w:r>
+        <w:t xml:space="preserve">wybraną </w:t>
+      </w:r>
+      <w:proofErr w:type="spellStart"/>
+      <w:r>
+        <w:t>NoSQL</w:t>
+      </w:r>
+      <w:proofErr w:type="spellEnd"/>
+      <w:r>
+        <w:t xml:space="preserve"> bazą danych jest </w:t>
+      </w:r>
+      <w:proofErr w:type="spellStart"/>
+      <w:r>
+        <w:t>MongoDB</w:t>
+      </w:r>
+      <w:proofErr w:type="spellEnd"/>
+      <w:r>
+        <w:t>.</w:t>
+      </w:r>
+    </w:p>
+    <w:p>
+      <w:pPr>
         <w:pStyle w:val="Nagwek2"/>
       </w:pPr>
       <w:r>
         <w:t>Weryfikacja przyjętych założeń i ograniczeń</w:t>
+      </w:r>
+    </w:p>
+    <w:p>
+      <w:pPr>
+        <w:ind w:firstLine="0"/>
+      </w:pPr>
+      <w:r>
+        <w:t xml:space="preserve">Baza danych </w:t>
+      </w:r>
+      <w:r>
+        <w:t>nie ma żadnych istotnych ograniczeń wymagających weryfikacji.</w:t>
       </w:r>
     </w:p>
     <w:sectPr>
@@ -3968,6 +4289,119 @@
     </w:lvl>
   </w:abstractNum>
   <w:abstractNum w:abstractNumId="12" w15:restartNumberingAfterBreak="0">
+    <w:nsid w:val="3EBF5B32"/>
+    <w:multiLevelType w:val="hybridMultilevel"/>
+    <w:tmpl w:val="C248EC14"/>
+    <w:lvl w:ilvl="0" w:tplc="04150001">
+      <w:start w:val="1"/>
+      <w:numFmt w:val="bullet"/>
+      <w:lvlText w:val=""/>
+      <w:lvlJc w:val="left"/>
+      <w:pPr>
+        <w:ind w:left="720" w:hanging="360"/>
+      </w:pPr>
+      <w:rPr>
+        <w:rFonts w:ascii="Symbol" w:hAnsi="Symbol" w:hint="default"/>
+      </w:rPr>
+    </w:lvl>
+    <w:lvl w:ilvl="1" w:tplc="04150003" w:tentative="1">
+      <w:start w:val="1"/>
+      <w:numFmt w:val="bullet"/>
+      <w:lvlText w:val="o"/>
+      <w:lvlJc w:val="left"/>
+      <w:pPr>
+        <w:ind w:left="1440" w:hanging="360"/>
+      </w:pPr>
+      <w:rPr>
+        <w:rFonts w:ascii="Courier New" w:hAnsi="Courier New" w:cs="Courier New" w:hint="default"/>
+      </w:rPr>
+    </w:lvl>
+    <w:lvl w:ilvl="2" w:tplc="04150005" w:tentative="1">
+      <w:start w:val="1"/>
+      <w:numFmt w:val="bullet"/>
+      <w:lvlText w:val=""/>
+      <w:lvlJc w:val="left"/>
+      <w:pPr>
+        <w:ind w:left="2160" w:hanging="360"/>
+      </w:pPr>
+      <w:rPr>
+        <w:rFonts w:ascii="Wingdings" w:hAnsi="Wingdings" w:hint="default"/>
+      </w:rPr>
+    </w:lvl>
+    <w:lvl w:ilvl="3" w:tplc="04150001" w:tentative="1">
+      <w:start w:val="1"/>
+      <w:numFmt w:val="bullet"/>
+      <w:lvlText w:val=""/>
+      <w:lvlJc w:val="left"/>
+      <w:pPr>
+        <w:ind w:left="2880" w:hanging="360"/>
+      </w:pPr>
+      <w:rPr>
+        <w:rFonts w:ascii="Symbol" w:hAnsi="Symbol" w:hint="default"/>
+      </w:rPr>
+    </w:lvl>
+    <w:lvl w:ilvl="4" w:tplc="04150003" w:tentative="1">
+      <w:start w:val="1"/>
+      <w:numFmt w:val="bullet"/>
+      <w:lvlText w:val="o"/>
+      <w:lvlJc w:val="left"/>
+      <w:pPr>
+        <w:ind w:left="3600" w:hanging="360"/>
+      </w:pPr>
+      <w:rPr>
+        <w:rFonts w:ascii="Courier New" w:hAnsi="Courier New" w:cs="Courier New" w:hint="default"/>
+      </w:rPr>
+    </w:lvl>
+    <w:lvl w:ilvl="5" w:tplc="04150005" w:tentative="1">
+      <w:start w:val="1"/>
+      <w:numFmt w:val="bullet"/>
+      <w:lvlText w:val=""/>
+      <w:lvlJc w:val="left"/>
+      <w:pPr>
+        <w:ind w:left="4320" w:hanging="360"/>
+      </w:pPr>
+      <w:rPr>
+        <w:rFonts w:ascii="Wingdings" w:hAnsi="Wingdings" w:hint="default"/>
+      </w:rPr>
+    </w:lvl>
+    <w:lvl w:ilvl="6" w:tplc="04150001" w:tentative="1">
+      <w:start w:val="1"/>
+      <w:numFmt w:val="bullet"/>
+      <w:lvlText w:val=""/>
+      <w:lvlJc w:val="left"/>
+      <w:pPr>
+        <w:ind w:left="5040" w:hanging="360"/>
+      </w:pPr>
+      <w:rPr>
+        <w:rFonts w:ascii="Symbol" w:hAnsi="Symbol" w:hint="default"/>
+      </w:rPr>
+    </w:lvl>
+    <w:lvl w:ilvl="7" w:tplc="04150003" w:tentative="1">
+      <w:start w:val="1"/>
+      <w:numFmt w:val="bullet"/>
+      <w:lvlText w:val="o"/>
+      <w:lvlJc w:val="left"/>
+      <w:pPr>
+        <w:ind w:left="5760" w:hanging="360"/>
+      </w:pPr>
+      <w:rPr>
+        <w:rFonts w:ascii="Courier New" w:hAnsi="Courier New" w:cs="Courier New" w:hint="default"/>
+      </w:rPr>
+    </w:lvl>
+    <w:lvl w:ilvl="8" w:tplc="04150005" w:tentative="1">
+      <w:start w:val="1"/>
+      <w:numFmt w:val="bullet"/>
+      <w:lvlText w:val=""/>
+      <w:lvlJc w:val="left"/>
+      <w:pPr>
+        <w:ind w:left="6480" w:hanging="360"/>
+      </w:pPr>
+      <w:rPr>
+        <w:rFonts w:ascii="Wingdings" w:hAnsi="Wingdings" w:hint="default"/>
+      </w:rPr>
+    </w:lvl>
+  </w:abstractNum>
+  <w:abstractNum w:abstractNumId="13" w15:restartNumberingAfterBreak="0">
     <w:nsid w:val="407623DA"/>
     <w:multiLevelType w:val="hybridMultilevel"/>
     <w:tmpl w:val="C69870C4"/>
@@ -4073,7 +4507,7 @@
       </w:pPr>
     </w:lvl>
   </w:abstractNum>
-  <w:abstractNum w:abstractNumId="13" w15:restartNumberingAfterBreak="0">
+  <w:abstractNum w:abstractNumId="14" w15:restartNumberingAfterBreak="0">
     <w:nsid w:val="4114630A"/>
     <w:multiLevelType w:val="hybridMultilevel"/>
     <w:tmpl w:val="6246A244"/>
@@ -4179,7 +4613,7 @@
       </w:pPr>
     </w:lvl>
   </w:abstractNum>
-  <w:abstractNum w:abstractNumId="14" w15:restartNumberingAfterBreak="0">
+  <w:abstractNum w:abstractNumId="15" w15:restartNumberingAfterBreak="0">
     <w:nsid w:val="47B94CAE"/>
     <w:multiLevelType w:val="hybridMultilevel"/>
     <w:tmpl w:val="E63620E4"/>
@@ -4292,7 +4726,7 @@
       </w:rPr>
     </w:lvl>
   </w:abstractNum>
-  <w:abstractNum w:abstractNumId="15" w15:restartNumberingAfterBreak="0">
+  <w:abstractNum w:abstractNumId="16" w15:restartNumberingAfterBreak="0">
     <w:nsid w:val="493535DE"/>
     <w:multiLevelType w:val="hybridMultilevel"/>
     <w:tmpl w:val="6246A244"/>
@@ -4398,7 +4832,7 @@
       </w:pPr>
     </w:lvl>
   </w:abstractNum>
-  <w:abstractNum w:abstractNumId="16" w15:restartNumberingAfterBreak="0">
+  <w:abstractNum w:abstractNumId="17" w15:restartNumberingAfterBreak="0">
     <w:nsid w:val="499F2AE2"/>
     <w:multiLevelType w:val="hybridMultilevel"/>
     <w:tmpl w:val="9F0E67A8"/>
@@ -4513,7 +4947,7 @@
       </w:pPr>
     </w:lvl>
   </w:abstractNum>
-  <w:abstractNum w:abstractNumId="17" w15:restartNumberingAfterBreak="0">
+  <w:abstractNum w:abstractNumId="18" w15:restartNumberingAfterBreak="0">
     <w:nsid w:val="4C1D45FD"/>
     <w:multiLevelType w:val="hybridMultilevel"/>
     <w:tmpl w:val="6246A244"/>
@@ -4619,7 +5053,7 @@
       </w:pPr>
     </w:lvl>
   </w:abstractNum>
-  <w:abstractNum w:abstractNumId="18" w15:restartNumberingAfterBreak="0">
+  <w:abstractNum w:abstractNumId="19" w15:restartNumberingAfterBreak="0">
     <w:nsid w:val="506D2F1E"/>
     <w:multiLevelType w:val="hybridMultilevel"/>
     <w:tmpl w:val="E076C272"/>
@@ -4725,7 +5159,7 @@
       </w:pPr>
     </w:lvl>
   </w:abstractNum>
-  <w:abstractNum w:abstractNumId="19" w15:restartNumberingAfterBreak="0">
+  <w:abstractNum w:abstractNumId="20" w15:restartNumberingAfterBreak="0">
     <w:nsid w:val="533736F3"/>
     <w:multiLevelType w:val="hybridMultilevel"/>
     <w:tmpl w:val="B37C16EC"/>
@@ -4838,7 +5272,7 @@
       </w:rPr>
     </w:lvl>
   </w:abstractNum>
-  <w:abstractNum w:abstractNumId="20" w15:restartNumberingAfterBreak="0">
+  <w:abstractNum w:abstractNumId="21" w15:restartNumberingAfterBreak="0">
     <w:nsid w:val="5AFB23BE"/>
     <w:multiLevelType w:val="hybridMultilevel"/>
     <w:tmpl w:val="6246A244"/>
@@ -4944,7 +5378,7 @@
       </w:pPr>
     </w:lvl>
   </w:abstractNum>
-  <w:abstractNum w:abstractNumId="21" w15:restartNumberingAfterBreak="0">
+  <w:abstractNum w:abstractNumId="22" w15:restartNumberingAfterBreak="0">
     <w:nsid w:val="5AFD7603"/>
     <w:multiLevelType w:val="hybridMultilevel"/>
     <w:tmpl w:val="6246A244"/>
@@ -5050,7 +5484,7 @@
       </w:pPr>
     </w:lvl>
   </w:abstractNum>
-  <w:abstractNum w:abstractNumId="22" w15:restartNumberingAfterBreak="0">
+  <w:abstractNum w:abstractNumId="23" w15:restartNumberingAfterBreak="0">
     <w:nsid w:val="6C984F86"/>
     <w:multiLevelType w:val="hybridMultilevel"/>
     <w:tmpl w:val="D4C87BA8"/>
@@ -5136,7 +5570,7 @@
       </w:pPr>
     </w:lvl>
   </w:abstractNum>
-  <w:abstractNum w:abstractNumId="23" w15:restartNumberingAfterBreak="0">
+  <w:abstractNum w:abstractNumId="24" w15:restartNumberingAfterBreak="0">
     <w:nsid w:val="6E4C29D1"/>
     <w:multiLevelType w:val="hybridMultilevel"/>
     <w:tmpl w:val="C76C240E"/>
@@ -5242,7 +5676,7 @@
       </w:pPr>
     </w:lvl>
   </w:abstractNum>
-  <w:abstractNum w:abstractNumId="24" w15:restartNumberingAfterBreak="0">
+  <w:abstractNum w:abstractNumId="25" w15:restartNumberingAfterBreak="0">
     <w:nsid w:val="75CB3F92"/>
     <w:multiLevelType w:val="multilevel"/>
     <w:tmpl w:val="4C2EE816"/>
@@ -5329,7 +5763,7 @@
       </w:pPr>
     </w:lvl>
   </w:abstractNum>
-  <w:abstractNum w:abstractNumId="25" w15:restartNumberingAfterBreak="0">
+  <w:abstractNum w:abstractNumId="26" w15:restartNumberingAfterBreak="0">
     <w:nsid w:val="79020557"/>
     <w:multiLevelType w:val="hybridMultilevel"/>
     <w:tmpl w:val="6FC683B6"/>
@@ -5418,7 +5852,7 @@
       </w:pPr>
     </w:lvl>
   </w:abstractNum>
-  <w:abstractNum w:abstractNumId="26" w15:restartNumberingAfterBreak="0">
+  <w:abstractNum w:abstractNumId="27" w15:restartNumberingAfterBreak="0">
     <w:nsid w:val="7BB521E3"/>
     <w:multiLevelType w:val="hybridMultilevel"/>
     <w:tmpl w:val="6246A244"/>
@@ -5525,10 +5959,10 @@
     </w:lvl>
   </w:abstractNum>
   <w:num w:numId="1" w16cid:durableId="842470823">
-    <w:abstractNumId w:val="22"/>
+    <w:abstractNumId w:val="23"/>
   </w:num>
   <w:num w:numId="2" w16cid:durableId="2098939260">
-    <w:abstractNumId w:val="22"/>
+    <w:abstractNumId w:val="23"/>
     <w:lvlOverride w:ilvl="0">
       <w:startOverride w:val="1"/>
     </w:lvlOverride>
@@ -5537,7 +5971,7 @@
     <w:abstractNumId w:val="9"/>
   </w:num>
   <w:num w:numId="4" w16cid:durableId="830370486">
-    <w:abstractNumId w:val="25"/>
+    <w:abstractNumId w:val="26"/>
   </w:num>
   <w:num w:numId="5" w16cid:durableId="393818696">
     <w:abstractNumId w:val="9"/>
@@ -5552,28 +5986,28 @@
     <w:abstractNumId w:val="4"/>
   </w:num>
   <w:num w:numId="8" w16cid:durableId="1560172512">
-    <w:abstractNumId w:val="24"/>
+    <w:abstractNumId w:val="25"/>
   </w:num>
   <w:num w:numId="9" w16cid:durableId="410583213">
     <w:abstractNumId w:val="3"/>
   </w:num>
   <w:num w:numId="10" w16cid:durableId="177895677">
-    <w:abstractNumId w:val="19"/>
+    <w:abstractNumId w:val="20"/>
   </w:num>
   <w:num w:numId="11" w16cid:durableId="503518093">
-    <w:abstractNumId w:val="16"/>
+    <w:abstractNumId w:val="17"/>
   </w:num>
   <w:num w:numId="12" w16cid:durableId="1003749415">
-    <w:abstractNumId w:val="23"/>
+    <w:abstractNumId w:val="24"/>
   </w:num>
   <w:num w:numId="13" w16cid:durableId="379475531">
-    <w:abstractNumId w:val="12"/>
+    <w:abstractNumId w:val="13"/>
   </w:num>
   <w:num w:numId="14" w16cid:durableId="892423289">
     <w:abstractNumId w:val="11"/>
   </w:num>
   <w:num w:numId="15" w16cid:durableId="320428814">
-    <w:abstractNumId w:val="21"/>
+    <w:abstractNumId w:val="22"/>
   </w:num>
   <w:num w:numId="16" w16cid:durableId="1718511111">
     <w:abstractNumId w:val="8"/>
@@ -5585,28 +6019,28 @@
     <w:abstractNumId w:val="2"/>
   </w:num>
   <w:num w:numId="19" w16cid:durableId="724523424">
-    <w:abstractNumId w:val="20"/>
+    <w:abstractNumId w:val="21"/>
   </w:num>
   <w:num w:numId="20" w16cid:durableId="384529642">
     <w:abstractNumId w:val="10"/>
   </w:num>
   <w:num w:numId="21" w16cid:durableId="1935556893">
-    <w:abstractNumId w:val="15"/>
+    <w:abstractNumId w:val="16"/>
   </w:num>
   <w:num w:numId="22" w16cid:durableId="1121917400">
-    <w:abstractNumId w:val="13"/>
+    <w:abstractNumId w:val="14"/>
   </w:num>
   <w:num w:numId="23" w16cid:durableId="864682049">
-    <w:abstractNumId w:val="26"/>
+    <w:abstractNumId w:val="27"/>
   </w:num>
   <w:num w:numId="24" w16cid:durableId="1611425376">
-    <w:abstractNumId w:val="17"/>
+    <w:abstractNumId w:val="18"/>
   </w:num>
   <w:num w:numId="25" w16cid:durableId="739713446">
     <w:abstractNumId w:val="1"/>
   </w:num>
   <w:num w:numId="26" w16cid:durableId="628978875">
-    <w:abstractNumId w:val="18"/>
+    <w:abstractNumId w:val="19"/>
   </w:num>
   <w:num w:numId="27" w16cid:durableId="88553360">
     <w:abstractNumId w:val="7"/>
@@ -5615,7 +6049,10 @@
     <w:abstractNumId w:val="5"/>
   </w:num>
   <w:num w:numId="29" w16cid:durableId="255133233">
-    <w:abstractNumId w:val="14"/>
+    <w:abstractNumId w:val="15"/>
+  </w:num>
+  <w:num w:numId="30" w16cid:durableId="476916629">
+    <w:abstractNumId w:val="12"/>
   </w:num>
 </w:numbering>
 </file>

</xml_diff>